<commit_message>
Refactor _get_merged_map function to group table cell positions by CT_Tc identity, improving accuracy and performance in handling merged cells. Update extract_table_cell_texts to avoid duplicate text extraction from merged cells.
</commit_message>
<xml_diff>
--- a/tmpdocs/ev.docx
+++ b/tmpdocs/ev.docx
@@ -4,31 +4,22 @@
   <w:body>
     <w:tbl>
       <w:tblPr>
+        <w:tblStyle w:val="TableGrid"/>
         <w:tblW w:type="auto" w:w="0"/>
         <w:tblLook w:firstColumn="1" w:firstRow="1" w:lastColumn="0" w:lastRow="0" w:noHBand="0" w:noVBand="1" w:val="04A0"/>
       </w:tblPr>
       <w:tblGrid>
-        <w:gridCol w:w="4320"/>
-        <w:gridCol w:w="4320"/>
+        <w:gridCol w:w="8640"/>
       </w:tblGrid>
       <w:tr>
         <w:tc>
           <w:tcPr>
-            <w:tcW w:type="dxa" w:w="4320"/>
+            <w:tcW w:type="dxa" w:w="8640"/>
+            <w:vMerge w:val="restart"/>
           </w:tcPr>
           <w:p>
             <w:r>
-              <w:t>CELL_1</w:t>
-            </w:r>
-          </w:p>
-        </w:tc>
-        <w:tc>
-          <w:tcPr>
-            <w:tcW w:type="dxa" w:w="4320"/>
-          </w:tcPr>
-          <w:p>
-            <w:r>
-              <w:t>CELL_2</w:t>
+              <w:t>Bottom cell_9</w:t>
             </w:r>
           </w:p>
         </w:tc>
@@ -36,23 +27,10 @@
       <w:tr>
         <w:tc>
           <w:tcPr>
-            <w:tcW w:type="dxa" w:w="4320"/>
+            <w:tcW w:type="dxa" w:w="8640"/>
+            <w:vMerge/>
           </w:tcPr>
-          <w:p>
-            <w:r>
-              <w:t>CELL_3</w:t>
-            </w:r>
-          </w:p>
-        </w:tc>
-        <w:tc>
-          <w:tcPr>
-            <w:tcW w:type="dxa" w:w="4320"/>
-          </w:tcPr>
-          <w:p>
-            <w:r>
-              <w:t>CELL_4</w:t>
-            </w:r>
-          </w:p>
+          <w:p/>
         </w:tc>
       </w:tr>
     </w:tbl>

</xml_diff>